<commit_message>
Added some wording tweaks
</commit_message>
<xml_diff>
--- a/crankshaw_resume_10_2_2011.docx
+++ b/crankshaw_resume_10_2_2011.docx
@@ -130,7 +130,23 @@
           <w:sz w:val="20"/>
           <w:szCs w:val="20"/>
         </w:rPr>
-        <w:t>Bachelors of Science Engineering in Computer Science, Physics</w:t>
+        <w:t xml:space="preserve">Bachelors of Science </w:t>
+      </w:r>
+      <w:r>
+        <w:rPr>
+          <w:rFonts w:ascii="Times New Roman" w:hAnsi="Times New Roman" w:cs="Times New Roman"/>
+          <w:sz w:val="20"/>
+          <w:szCs w:val="20"/>
+        </w:rPr>
+        <w:t>Engineering in Computer Science and</w:t>
+      </w:r>
+      <w:r>
+        <w:rPr>
+          <w:rFonts w:ascii="Times New Roman" w:hAnsi="Times New Roman" w:cs="Times New Roman"/>
+          <w:sz w:val="20"/>
+          <w:szCs w:val="20"/>
+        </w:rPr>
+        <w:t xml:space="preserve"> Physics</w:t>
       </w:r>
     </w:p>
     <w:p>
@@ -343,7 +359,13 @@
         <w:rPr>
           <w:rFonts w:ascii="Times New Roman" w:hAnsi="Times New Roman" w:cs="Times New Roman"/>
         </w:rPr>
-        <w:t>Physics, Calculus Peer Tutor,</w:t>
+        <w:t>Physics and</w:t>
+      </w:r>
+      <w:r>
+        <w:rPr>
+          <w:rFonts w:ascii="Times New Roman" w:hAnsi="Times New Roman" w:cs="Times New Roman"/>
+        </w:rPr>
+        <w:t xml:space="preserve"> Calculus Peer Tutor,</w:t>
       </w:r>
       <w:r>
         <w:rPr>
@@ -391,7 +413,23 @@
           <w:sz w:val="20"/>
           <w:szCs w:val="20"/>
         </w:rPr>
-        <w:t xml:space="preserve"> •  Lead group problem solving sessions for 8-10 students as a specially developed form of tutoring</w:t>
+        <w:t xml:space="preserve"> •  Lead group problem solving sessions for 8-10 </w:t>
+      </w:r>
+      <w:r>
+        <w:rPr>
+          <w:rFonts w:ascii="Times New Roman" w:hAnsi="Times New Roman" w:cs="Times New Roman"/>
+          <w:sz w:val="20"/>
+          <w:szCs w:val="20"/>
+        </w:rPr>
+        <w:t xml:space="preserve">engineering </w:t>
+      </w:r>
+      <w:r>
+        <w:rPr>
+          <w:rFonts w:ascii="Times New Roman" w:hAnsi="Times New Roman" w:cs="Times New Roman"/>
+          <w:sz w:val="20"/>
+          <w:szCs w:val="20"/>
+        </w:rPr>
+        <w:t>students</w:t>
       </w:r>
     </w:p>
     <w:p>
@@ -830,7 +868,19 @@
         <w:rPr>
           <w:rFonts w:ascii="Times New Roman" w:hAnsi="Times New Roman" w:cs="Times New Roman"/>
         </w:rPr>
-        <w:t xml:space="preserve">Outdoor Pursuits Pre-Orientation Climbing Instructor, </w:t>
+        <w:t xml:space="preserve">Outdoor Pursuits Pre-Orientation </w:t>
+      </w:r>
+      <w:r>
+        <w:rPr>
+          <w:rFonts w:ascii="Times New Roman" w:hAnsi="Times New Roman" w:cs="Times New Roman"/>
+        </w:rPr>
+        <w:t xml:space="preserve">Rock </w:t>
+      </w:r>
+      <w:r>
+        <w:rPr>
+          <w:rFonts w:ascii="Times New Roman" w:hAnsi="Times New Roman" w:cs="Times New Roman"/>
+        </w:rPr>
+        <w:t xml:space="preserve">Climbing Instructor, </w:t>
       </w:r>
       <w:r>
         <w:rPr>
@@ -912,7 +962,23 @@
           <w:sz w:val="20"/>
           <w:szCs w:val="20"/>
         </w:rPr>
-        <w:t xml:space="preserve"> •  Training includes Wilderness First Responder (80 hours) and Hopkins Outdoor Leadership Training, a 10 day backpacking and leadership skills course</w:t>
+        <w:t xml:space="preserve"> •  Training includes </w:t>
+      </w:r>
+      <w:r>
+        <w:rPr>
+          <w:rFonts w:ascii="Times New Roman" w:hAnsi="Times New Roman" w:cs="Times New Roman"/>
+          <w:sz w:val="20"/>
+          <w:szCs w:val="20"/>
+        </w:rPr>
+        <w:t xml:space="preserve">NOLS </w:t>
+      </w:r>
+      <w:r>
+        <w:rPr>
+          <w:rFonts w:ascii="Times New Roman" w:hAnsi="Times New Roman" w:cs="Times New Roman"/>
+          <w:sz w:val="20"/>
+          <w:szCs w:val="20"/>
+        </w:rPr>
+        <w:t>Wilderness First Responder (80 hours) and Hopkins Outdoor Leadership Training, a 10 day backpacking and leadership skills course</w:t>
       </w:r>
     </w:p>
     <w:p>
@@ -974,26 +1040,58 @@
           <w:sz w:val="20"/>
           <w:szCs w:val="20"/>
         </w:rPr>
-        <w:t xml:space="preserve"> •  Raised $4,500 and biked 4000 miles across America to spread awareness about cancer, foster hope among cancer patients, raise funds for cancer research and patient care</w:t>
-      </w:r>
-    </w:p>
-    <w:p>
-      <w:pPr>
-        <w:widowControl w:val="0"/>
-        <w:autoSpaceDE w:val="0"/>
-        <w:autoSpaceDN w:val="0"/>
-        <w:adjustRightInd w:val="0"/>
-        <w:rPr>
-          <w:rFonts w:ascii="Times New Roman" w:hAnsi="Times New Roman" w:cs="Times New Roman"/>
-        </w:rPr>
-      </w:pPr>
-      <w:r>
-        <w:rPr>
-          <w:rFonts w:ascii="Times New Roman" w:hAnsi="Times New Roman" w:cs="Times New Roman"/>
-          <w:sz w:val="20"/>
-          <w:szCs w:val="20"/>
-        </w:rPr>
-        <w:t xml:space="preserve"> •  Donated to the American Cancer Society and the Sidney Kimmel Comprehensive Cancer Center</w:t>
+        <w:t xml:space="preserve"> •  Raised $4,500 and biked 4000 miles across America</w:t>
+      </w:r>
+      <w:r>
+        <w:rPr>
+          <w:rFonts w:ascii="Times New Roman" w:hAnsi="Times New Roman" w:cs="Times New Roman"/>
+          <w:sz w:val="20"/>
+          <w:szCs w:val="20"/>
+        </w:rPr>
+        <w:t xml:space="preserve"> (Summer 2010)</w:t>
+      </w:r>
+      <w:r>
+        <w:rPr>
+          <w:rFonts w:ascii="Times New Roman" w:hAnsi="Times New Roman" w:cs="Times New Roman"/>
+          <w:sz w:val="20"/>
+          <w:szCs w:val="20"/>
+        </w:rPr>
+        <w:t xml:space="preserve"> to spread awareness about cancer, foster hope among cancer patients, raise funds for cancer research and patient care</w:t>
+      </w:r>
+    </w:p>
+    <w:p>
+      <w:pPr>
+        <w:widowControl w:val="0"/>
+        <w:autoSpaceDE w:val="0"/>
+        <w:autoSpaceDN w:val="0"/>
+        <w:adjustRightInd w:val="0"/>
+        <w:rPr>
+          <w:rFonts w:ascii="Times New Roman" w:hAnsi="Times New Roman" w:cs="Times New Roman"/>
+        </w:rPr>
+      </w:pPr>
+      <w:r>
+        <w:rPr>
+          <w:rFonts w:ascii="Times New Roman" w:hAnsi="Times New Roman" w:cs="Times New Roman"/>
+          <w:sz w:val="20"/>
+          <w:szCs w:val="20"/>
+        </w:rPr>
+        <w:t xml:space="preserve"> •  Donated</w:t>
+      </w:r>
+      <w:r>
+        <w:rPr>
+          <w:rFonts w:ascii="Times New Roman" w:hAnsi="Times New Roman" w:cs="Times New Roman"/>
+          <w:sz w:val="20"/>
+          <w:szCs w:val="20"/>
+        </w:rPr>
+        <w:t xml:space="preserve"> funds</w:t>
+      </w:r>
+      <w:r>
+        <w:rPr>
+          <w:rFonts w:ascii="Times New Roman" w:hAnsi="Times New Roman" w:cs="Times New Roman"/>
+          <w:sz w:val="20"/>
+          <w:szCs w:val="20"/>
+        </w:rPr>
+        <w:t xml:space="preserve"> to the American Cancer Society and the Sidney Kimmel Comprehensive Cancer Center</w:t>
       </w:r>
     </w:p>
     <w:p>
@@ -1049,7 +1147,31 @@
           <w:sz w:val="20"/>
           <w:szCs w:val="20"/>
         </w:rPr>
-        <w:t xml:space="preserve"> •  Planned and organized a scholarship given out to Hopkins men, as well as planning an award banquet for the winners</w:t>
+        <w:t xml:space="preserve"> •  Planned and organized a scholarship given out to Hopkins </w:t>
+      </w:r>
+      <w:r>
+        <w:rPr>
+          <w:rFonts w:ascii="Times New Roman" w:hAnsi="Times New Roman" w:cs="Times New Roman"/>
+          <w:sz w:val="20"/>
+          <w:szCs w:val="20"/>
+        </w:rPr>
+        <w:t>fresh</w:t>
+      </w:r>
+      <w:r>
+        <w:rPr>
+          <w:rFonts w:ascii="Times New Roman" w:hAnsi="Times New Roman" w:cs="Times New Roman"/>
+          <w:sz w:val="20"/>
+          <w:szCs w:val="20"/>
+        </w:rPr>
+        <w:t xml:space="preserve">men, as well as planning an award banquet for the </w:t>
+      </w:r>
+      <w:r>
+        <w:rPr>
+          <w:rFonts w:ascii="Times New Roman" w:hAnsi="Times New Roman" w:cs="Times New Roman"/>
+          <w:sz w:val="20"/>
+          <w:szCs w:val="20"/>
+        </w:rPr>
+        <w:t>recipients</w:t>
       </w:r>
     </w:p>
     <w:sectPr>

</xml_diff>

<commit_message>
Added high school and presenting a poster in Austin
</commit_message>
<xml_diff>
--- a/crankshaw_resume_10_2_2011.docx
+++ b/crankshaw_resume_10_2_2011.docx
@@ -176,6 +176,8 @@
         <w:adjustRightInd w:val="0"/>
         <w:rPr>
           <w:rFonts w:ascii="Times New Roman" w:hAnsi="Times New Roman" w:cs="Times New Roman"/>
+          <w:sz w:val="20"/>
+          <w:szCs w:val="20"/>
         </w:rPr>
       </w:pPr>
       <w:r>
@@ -185,6 +187,43 @@
           <w:szCs w:val="20"/>
         </w:rPr>
         <w:t>Relevant Coursework: Parallel Programming (Hadoop, MPI, CUDA), Object Oriented Software Engineering, Computer Networks, Data Structures, Computer System Fundamentals (Computer Architecture), Discrete Math, Linear Algebra, Differential Equations, Multivariable Calculus, Intermediate Programming (C/C++)</w:t>
+      </w:r>
+    </w:p>
+    <w:p>
+      <w:pPr>
+        <w:widowControl w:val="0"/>
+        <w:autoSpaceDE w:val="0"/>
+        <w:autoSpaceDN w:val="0"/>
+        <w:adjustRightInd w:val="0"/>
+        <w:rPr>
+          <w:rFonts w:ascii="Times New Roman" w:hAnsi="Times New Roman" w:cs="Times New Roman"/>
+          <w:i/>
+        </w:rPr>
+      </w:pPr>
+      <w:r>
+        <w:rPr>
+          <w:rFonts w:ascii="Times New Roman" w:hAnsi="Times New Roman" w:cs="Times New Roman"/>
+          <w:sz w:val="20"/>
+          <w:szCs w:val="20"/>
+        </w:rPr>
+        <w:t>Menlo School, Atherton, CA</w:t>
+      </w:r>
+      <w:r>
+        <w:rPr>
+          <w:rFonts w:ascii="Times New Roman" w:hAnsi="Times New Roman" w:cs="Times New Roman"/>
+          <w:sz w:val="20"/>
+          <w:szCs w:val="20"/>
+        </w:rPr>
+        <w:tab/>
+      </w:r>
+      <w:r>
+        <w:rPr>
+          <w:rFonts w:ascii="Times New Roman" w:hAnsi="Times New Roman" w:cs="Times New Roman"/>
+          <w:i/>
+          <w:sz w:val="20"/>
+          <w:szCs w:val="20"/>
+        </w:rPr>
+        <w:t>(May 2009)</w:t>
       </w:r>
     </w:p>
     <w:p>
@@ -324,16 +363,25 @@
         </w:rPr>
         <w:t xml:space="preserve"> •  Developing a set of tools for physicists to allow them to efficiently query and analyze the data</w:t>
       </w:r>
-    </w:p>
-    <w:p>
-      <w:pPr>
-        <w:widowControl w:val="0"/>
-        <w:autoSpaceDE w:val="0"/>
-        <w:autoSpaceDN w:val="0"/>
-        <w:adjustRightInd w:val="0"/>
-        <w:rPr>
-          <w:rFonts w:ascii="Times New Roman" w:hAnsi="Times New Roman" w:cs="Times New Roman"/>
-          <w:sz w:val="20"/>
+      <w:r>
+        <w:rPr>
+          <w:rFonts w:ascii="Times New Roman" w:hAnsi="Times New Roman" w:cs="Times New Roman"/>
+          <w:sz w:val="20"/>
+          <w:szCs w:val="20"/>
+        </w:rPr>
+        <w:t xml:space="preserve"> (C# and Python)</w:t>
+      </w:r>
+    </w:p>
+    <w:p>
+      <w:pPr>
+        <w:widowControl w:val="0"/>
+        <w:autoSpaceDE w:val="0"/>
+        <w:autoSpaceDN w:val="0"/>
+        <w:adjustRightInd w:val="0"/>
+        <w:rPr>
+          <w:rFonts w:ascii="Times New Roman" w:hAnsi="Times New Roman" w:cs="Times New Roman"/>
+          <w:sz w:val="20"/>
+          <w:szCs w:val="20"/>
         </w:rPr>
       </w:pPr>
       <w:r>
@@ -343,6 +391,43 @@
           <w:szCs w:val="20"/>
         </w:rPr>
         <w:t xml:space="preserve"> •  Building an application that streamlines, automates, and parallelizes the process of loading the results of the simulation into a SQL Server database</w:t>
+      </w:r>
+      <w:r>
+        <w:rPr>
+          <w:rFonts w:ascii="Times New Roman" w:hAnsi="Times New Roman" w:cs="Times New Roman"/>
+          <w:sz w:val="20"/>
+          <w:szCs w:val="20"/>
+        </w:rPr>
+        <w:t xml:space="preserve"> (C#)</w:t>
+      </w:r>
+    </w:p>
+    <w:p>
+      <w:pPr>
+        <w:widowControl w:val="0"/>
+        <w:autoSpaceDE w:val="0"/>
+        <w:autoSpaceDN w:val="0"/>
+        <w:adjustRightInd w:val="0"/>
+        <w:rPr>
+          <w:rFonts w:ascii="Times New Roman" w:hAnsi="Times New Roman" w:cs="Times New Roman"/>
+          <w:sz w:val="20"/>
+          <w:szCs w:val="20"/>
+        </w:rPr>
+      </w:pPr>
+      <w:r>
+        <w:rPr>
+          <w:rFonts w:ascii="Times New Roman" w:hAnsi="Times New Roman" w:cs="Times New Roman"/>
+          <w:sz w:val="20"/>
+          <w:szCs w:val="20"/>
+        </w:rPr>
+        <w:t xml:space="preserve"> •  </w:t>
+      </w:r>
+      <w:r>
+        <w:rPr>
+          <w:rFonts w:ascii="Times New Roman" w:hAnsi="Times New Roman" w:cs="Times New Roman"/>
+          <w:sz w:val="20"/>
+          <w:szCs w:val="20"/>
+        </w:rPr>
+        <w:t>Presenting a poster on research findings at Winter 2012 meeting of the American Astronomical Society</w:t>
       </w:r>
     </w:p>
     <w:p>
@@ -1364,6 +1449,17 @@
     <w:name w:val="No List"/>
     <w:semiHidden/>
     <w:unhideWhenUsed/>
+  </w:style>
+  <w:style w:type="paragraph" w:styleId="ListParagraph">
+    <w:name w:val="List Paragraph"/>
+    <w:basedOn w:val="Normal"/>
+    <w:uiPriority w:val="34"/>
+    <w:qFormat/>
+    <w:rsid w:val="00133E6B"/>
+    <w:pPr>
+      <w:ind w:left="720"/>
+      <w:contextualSpacing/>
+    </w:pPr>
   </w:style>
 </w:styles>
 </file>

</xml_diff>

<commit_message>
Added Google internship to resume.
</commit_message>
<xml_diff>
--- a/crankshaw_resume_10_2_2011.docx
+++ b/crankshaw_resume_10_2_2011.docx
@@ -21,8 +21,20 @@
           <w:sz w:val="30"/>
           <w:szCs w:val="30"/>
         </w:rPr>
-        <w:t>Daniel Crankshaw</w:t>
-      </w:r>
+        <w:t xml:space="preserve">Daniel </w:t>
+      </w:r>
+      <w:proofErr w:type="spellStart"/>
+      <w:r>
+        <w:rPr>
+          <w:rFonts w:ascii="Times New Roman" w:hAnsi="Times New Roman" w:cs="Times New Roman"/>
+          <w:b/>
+          <w:bCs/>
+          <w:sz w:val="30"/>
+          <w:szCs w:val="30"/>
+        </w:rPr>
+        <w:t>Crankshaw</w:t>
+      </w:r>
+      <w:proofErr w:type="spellEnd"/>
     </w:p>
     <w:p>
       <w:pPr>
@@ -186,7 +198,41 @@
           <w:sz w:val="20"/>
           <w:szCs w:val="20"/>
         </w:rPr>
-        <w:t>Relevant Coursework: Parallel Programming (Hadoop, MPI, CUDA), Object Oriented Software Engineering, Computer Networks, Data Structures, Computer System Fundamentals (Computer Architecture), Discrete Math, Linear Algebra, Differential Equations, Multivariable Calculus, Intermediate Programming (C/C++)</w:t>
+        <w:t>Relevant Coursework: Parallel Programming (</w:t>
+      </w:r>
+      <w:proofErr w:type="spellStart"/>
+      <w:r>
+        <w:rPr>
+          <w:rFonts w:ascii="Times New Roman" w:hAnsi="Times New Roman" w:cs="Times New Roman"/>
+          <w:sz w:val="20"/>
+          <w:szCs w:val="20"/>
+        </w:rPr>
+        <w:t>Hadoop</w:t>
+      </w:r>
+      <w:proofErr w:type="spellEnd"/>
+      <w:r>
+        <w:rPr>
+          <w:rFonts w:ascii="Times New Roman" w:hAnsi="Times New Roman" w:cs="Times New Roman"/>
+          <w:sz w:val="20"/>
+          <w:szCs w:val="20"/>
+        </w:rPr>
+        <w:t>, MPI, CUDA), Object Oriented Software Engineering</w:t>
+      </w:r>
+      <w:r>
+        <w:rPr>
+          <w:rFonts w:ascii="Times New Roman" w:hAnsi="Times New Roman" w:cs="Times New Roman"/>
+          <w:sz w:val="20"/>
+          <w:szCs w:val="20"/>
+        </w:rPr>
+        <w:t xml:space="preserve"> (Semester long group project in Java)</w:t>
+      </w:r>
+      <w:r>
+        <w:rPr>
+          <w:rFonts w:ascii="Times New Roman" w:hAnsi="Times New Roman" w:cs="Times New Roman"/>
+          <w:sz w:val="20"/>
+          <w:szCs w:val="20"/>
+        </w:rPr>
+        <w:t>, Computer Networks, Data Structures, Computer System Fundamentals (Computer Architecture), Discrete Math, Linear Algebra, Differential Equations, Multivariable Calculus, Intermediate Programming (C/C++)</w:t>
       </w:r>
     </w:p>
     <w:p>
@@ -629,7 +675,25 @@
           <w:sz w:val="20"/>
           <w:szCs w:val="20"/>
         </w:rPr>
-        <w:t xml:space="preserve">, Alexza Pharmaceuticals, Mountain View, CA               </w:t>
+        <w:t xml:space="preserve">, </w:t>
+      </w:r>
+      <w:proofErr w:type="spellStart"/>
+      <w:r>
+        <w:rPr>
+          <w:rFonts w:ascii="Times New Roman" w:hAnsi="Times New Roman" w:cs="Times New Roman"/>
+          <w:sz w:val="20"/>
+          <w:szCs w:val="20"/>
+        </w:rPr>
+        <w:t>Alexza</w:t>
+      </w:r>
+      <w:proofErr w:type="spellEnd"/>
+      <w:r>
+        <w:rPr>
+          <w:rFonts w:ascii="Times New Roman" w:hAnsi="Times New Roman" w:cs="Times New Roman"/>
+          <w:sz w:val="20"/>
+          <w:szCs w:val="20"/>
+        </w:rPr>
+        <w:t xml:space="preserve"> Pharmaceuticals, Mountain View, CA               </w:t>
       </w:r>
       <w:r>
         <w:rPr>
@@ -723,8 +787,18 @@
           <w:sz w:val="20"/>
           <w:szCs w:val="20"/>
         </w:rPr>
-        <w:t>C, Java, C#, Python, C++, Microsoft SQL Server, Git</w:t>
-      </w:r>
+        <w:t xml:space="preserve">C, Java, C#, Python, C++, Microsoft SQL Server, </w:t>
+      </w:r>
+      <w:proofErr w:type="spellStart"/>
+      <w:r>
+        <w:rPr>
+          <w:rFonts w:ascii="Times New Roman" w:hAnsi="Times New Roman" w:cs="Times New Roman"/>
+          <w:sz w:val="20"/>
+          <w:szCs w:val="20"/>
+        </w:rPr>
+        <w:t>Git</w:t>
+      </w:r>
+      <w:proofErr w:type="spellEnd"/>
     </w:p>
     <w:p>
       <w:pPr>
@@ -778,7 +852,21 @@
         <w:rPr>
           <w:rFonts w:ascii="Times New Roman" w:hAnsi="Times New Roman" w:cs="Times New Roman"/>
         </w:rPr>
-        <w:t xml:space="preserve">Joseph C. Pistritto Research Fellowship, </w:t>
+        <w:t xml:space="preserve">Joseph C. </w:t>
+      </w:r>
+      <w:proofErr w:type="spellStart"/>
+      <w:r>
+        <w:rPr>
+          <w:rFonts w:ascii="Times New Roman" w:hAnsi="Times New Roman" w:cs="Times New Roman"/>
+        </w:rPr>
+        <w:t>Pistritto</w:t>
+      </w:r>
+      <w:proofErr w:type="spellEnd"/>
+      <w:r>
+        <w:rPr>
+          <w:rFonts w:ascii="Times New Roman" w:hAnsi="Times New Roman" w:cs="Times New Roman"/>
+        </w:rPr>
+        <w:t xml:space="preserve"> Research Fellowship, </w:t>
       </w:r>
       <w:r>
         <w:rPr>
@@ -1232,7 +1320,31 @@
           <w:sz w:val="20"/>
           <w:szCs w:val="20"/>
         </w:rPr>
-        <w:t xml:space="preserve"> •  Planned and organized a scholarship given out to Hopkins </w:t>
+        <w:t xml:space="preserve"> •  O</w:t>
+      </w:r>
+      <w:r>
+        <w:rPr>
+          <w:rFonts w:ascii="Times New Roman" w:hAnsi="Times New Roman" w:cs="Times New Roman"/>
+          <w:sz w:val="20"/>
+          <w:szCs w:val="20"/>
+        </w:rPr>
+        <w:t>rganized a</w:t>
+      </w:r>
+      <w:r>
+        <w:rPr>
+          <w:rFonts w:ascii="Times New Roman" w:hAnsi="Times New Roman" w:cs="Times New Roman"/>
+          <w:sz w:val="20"/>
+          <w:szCs w:val="20"/>
+        </w:rPr>
+        <w:t>n academic</w:t>
+      </w:r>
+      <w:r>
+        <w:rPr>
+          <w:rFonts w:ascii="Times New Roman" w:hAnsi="Times New Roman" w:cs="Times New Roman"/>
+          <w:sz w:val="20"/>
+          <w:szCs w:val="20"/>
+        </w:rPr>
+        <w:t xml:space="preserve"> scholarship given out to Hopkins </w:t>
       </w:r>
       <w:r>
         <w:rPr>
@@ -1248,7 +1360,31 @@
           <w:sz w:val="20"/>
           <w:szCs w:val="20"/>
         </w:rPr>
-        <w:t xml:space="preserve">men, as well as planning an award banquet for the </w:t>
+        <w:t xml:space="preserve">men along with </w:t>
+      </w:r>
+      <w:r>
+        <w:rPr>
+          <w:rFonts w:ascii="Times New Roman" w:hAnsi="Times New Roman" w:cs="Times New Roman"/>
+          <w:sz w:val="20"/>
+          <w:szCs w:val="20"/>
+        </w:rPr>
+        <w:t>an award</w:t>
+      </w:r>
+      <w:r>
+        <w:rPr>
+          <w:rFonts w:ascii="Times New Roman" w:hAnsi="Times New Roman" w:cs="Times New Roman"/>
+          <w:sz w:val="20"/>
+          <w:szCs w:val="20"/>
+        </w:rPr>
+        <w:t>s</w:t>
+      </w:r>
+      <w:r>
+        <w:rPr>
+          <w:rFonts w:ascii="Times New Roman" w:hAnsi="Times New Roman" w:cs="Times New Roman"/>
+          <w:sz w:val="20"/>
+          <w:szCs w:val="20"/>
+        </w:rPr>
+        <w:t xml:space="preserve"> banquet for the </w:t>
       </w:r>
       <w:r>
         <w:rPr>
@@ -1261,7 +1397,7 @@
     </w:p>
     <w:sectPr>
       <w:pgSz w:w="12240" w:h="15840"/>
-      <w:pgMar w:top="1440" w:right="1440" w:bottom="1440" w:left="1440" w:header="709" w:footer="709" w:gutter="0"/>
+      <w:pgMar w:top="1304" w:right="1418" w:bottom="1304" w:left="1418" w:header="709" w:footer="709" w:gutter="0"/>
       <w:cols w:space="708"/>
     </w:sectPr>
   </w:body>
@@ -1460,6 +1596,52 @@
       <w:ind w:left="720"/>
       <w:contextualSpacing/>
     </w:pPr>
+  </w:style>
+  <w:style w:type="paragraph" w:styleId="Header">
+    <w:name w:val="header"/>
+    <w:basedOn w:val="Normal"/>
+    <w:link w:val="HeaderChar"/>
+    <w:uiPriority w:val="99"/>
+    <w:semiHidden/>
+    <w:unhideWhenUsed/>
+    <w:rsid w:val="003D4E9D"/>
+    <w:pPr>
+      <w:tabs>
+        <w:tab w:val="center" w:pos="4320"/>
+        <w:tab w:val="right" w:pos="8640"/>
+      </w:tabs>
+    </w:pPr>
+  </w:style>
+  <w:style w:type="character" w:customStyle="1" w:styleId="HeaderChar">
+    <w:name w:val="Header Char"/>
+    <w:basedOn w:val="DefaultParagraphFont"/>
+    <w:link w:val="Header"/>
+    <w:uiPriority w:val="99"/>
+    <w:semiHidden/>
+    <w:rsid w:val="003D4E9D"/>
+  </w:style>
+  <w:style w:type="paragraph" w:styleId="Footer">
+    <w:name w:val="footer"/>
+    <w:basedOn w:val="Normal"/>
+    <w:link w:val="FooterChar"/>
+    <w:uiPriority w:val="99"/>
+    <w:semiHidden/>
+    <w:unhideWhenUsed/>
+    <w:rsid w:val="003D4E9D"/>
+    <w:pPr>
+      <w:tabs>
+        <w:tab w:val="center" w:pos="4320"/>
+        <w:tab w:val="right" w:pos="8640"/>
+      </w:tabs>
+    </w:pPr>
+  </w:style>
+  <w:style w:type="character" w:customStyle="1" w:styleId="FooterChar">
+    <w:name w:val="Footer Char"/>
+    <w:basedOn w:val="DefaultParagraphFont"/>
+    <w:link w:val="Footer"/>
+    <w:uiPriority w:val="99"/>
+    <w:semiHidden/>
+    <w:rsid w:val="003D4E9D"/>
   </w:style>
 </w:styles>
 </file>

</xml_diff>